<commit_message>
added titles and bullet points
</commit_message>
<xml_diff>
--- a/new_book_list.docx
+++ b/new_book_list.docx
@@ -9,14 +9,48 @@
     </w:p>
     <w:p>
       <w:r>
-        <w:t>Ultimate X</w:t>
-      </w:r>
+        <w:t>Ultimate X-men</w:t>
+      </w:r>
+      <w:r>
+        <w:t xml:space="preserve"> </w:t>
+      </w:r>
+      <w:r>
+        <w:t>(series)</w:t>
+      </w:r>
+    </w:p>
+    <w:p>
+      <w:r>
+        <w:t>Pendragon</w:t>
+      </w:r>
+      <w:r>
+        <w:t xml:space="preserve">-not done </w:t>
+      </w:r>
+      <w:r>
+        <w:t>(series)</w:t>
+      </w:r>
+    </w:p>
+    <w:p>
+      <w:r>
+        <w:t xml:space="preserve">The deadly sister </w:t>
+      </w:r>
+    </w:p>
+    <w:p>
+      <w:r>
+        <w:t>What happened to Cass McBride?</w:t>
+      </w:r>
+    </w:p>
+    <w:p>
+      <w:r>
+        <w:t>Heroes of Olympus- Lost hero-not done (series)</w:t>
+      </w:r>
+    </w:p>
+    <w:p>
       <w:bookmarkStart w:id="0" w:name="_GoBack"/>
       <w:bookmarkEnd w:id="0"/>
-      <w:r>
-        <w:t>-men</w:t>
-      </w:r>
     </w:p>
+    <w:p/>
+    <w:p/>
+    <w:p/>
     <w:sectPr>
       <w:pgSz w:w="12240" w:h="15840"/>
       <w:pgMar w:top="1440" w:right="1440" w:bottom="1440" w:left="1440" w:header="720" w:footer="720" w:gutter="0"/>

</xml_diff>